<commit_message>
missing results for psf and homo
</commit_message>
<xml_diff>
--- a/docs/Protokoll.docx
+++ b/docs/Protokoll.docx
@@ -2718,22 +2718,53 @@
     <w:p>
       <w:pPr>
         <w:pStyle w:val="Title"/>
-      </w:pPr>
-      <w:r>
+        <w:rPr>
+          <w:lang w:val="de-DE"/>
+        </w:rPr>
+      </w:pPr>
+      <w:r>
+        <w:rPr>
+          <w:lang w:val="de-DE"/>
+        </w:rPr>
         <w:lastRenderedPageBreak/>
-        <w:t xml:space="preserve">Experiment </w:t>
-      </w:r>
-      <w:r>
-        <w:t>6</w:t>
+        <w:t>Experiment 6</w:t>
       </w:r>
     </w:p>
     <w:p>
       <w:pPr>
         <w:pStyle w:val="Heading1"/>
-      </w:pPr>
-      <w:r>
-        <w:t>Point spread function</w:t>
-      </w:r>
+        <w:rPr>
+          <w:lang w:val="de-DE"/>
+        </w:rPr>
+      </w:pPr>
+      <w:r>
+        <w:rPr>
+          <w:lang w:val="de-DE"/>
+        </w:rPr>
+        <w:t xml:space="preserve">Point </w:t>
+      </w:r>
+      <w:proofErr w:type="spellStart"/>
+      <w:r>
+        <w:rPr>
+          <w:lang w:val="de-DE"/>
+        </w:rPr>
+        <w:t>spread</w:t>
+      </w:r>
+      <w:proofErr w:type="spellEnd"/>
+      <w:r>
+        <w:rPr>
+          <w:lang w:val="de-DE"/>
+        </w:rPr>
+        <w:t xml:space="preserve"> </w:t>
+      </w:r>
+      <w:proofErr w:type="spellStart"/>
+      <w:r>
+        <w:rPr>
+          <w:lang w:val="de-DE"/>
+        </w:rPr>
+        <w:t>function</w:t>
+      </w:r>
+      <w:proofErr w:type="spellEnd"/>
     </w:p>
     <w:p>
       <w:pPr>
@@ -2810,16 +2841,14 @@
         <w:rPr>
           <w:lang w:val="de-DE"/>
         </w:rPr>
-        <w:t xml:space="preserve">Die Tropfen werden in der Mitte eine hohe Farbintensität haben. Dieser Mittelpunkt wird das Zentrum der </w:t>
-      </w:r>
-      <w:proofErr w:type="spellStart"/>
-      <w:r>
-        <w:rPr>
-          <w:lang w:val="de-DE"/>
-        </w:rPr>
-        <w:t>Gauss</w:t>
-      </w:r>
-      <w:proofErr w:type="spellEnd"/>
+        <w:t>Die Tropfen werden in der Mitte eine hohe Farbintensität haben. Dieser Mittelpunkt wird das Zentrum der Gau</w:t>
+      </w:r>
+      <w:r>
+        <w:rPr>
+          <w:lang w:val="de-DE"/>
+        </w:rPr>
+        <w:t>ß</w:t>
+      </w:r>
       <w:r>
         <w:rPr>
           <w:lang w:val="de-DE"/>
@@ -2860,15 +2889,13 @@
         <w:rPr>
           <w:lang w:val="de-DE"/>
         </w:rPr>
-        <w:t xml:space="preserve">Zwei Streifen werden bedruckt. Eine Streife mit 25 nL Tropfen, die Andere mit 50 nL Tropfen. </w:t>
-      </w:r>
-      <w:bookmarkStart w:id="0" w:name="_GoBack"/>
-      <w:bookmarkEnd w:id="0"/>
-      <w:r>
-        <w:rPr>
-          <w:lang w:val="de-DE"/>
-        </w:rPr>
-        <w:t xml:space="preserve"> </w:t>
+        <w:t xml:space="preserve">Zwei Streifen werden bedruckt. Eine Streife mit 25 nL Tropfen, die Andere mit 50 nL Tropfen.  </w:t>
+      </w:r>
+      <w:r>
+        <w:rPr>
+          <w:lang w:val="de-DE"/>
+        </w:rPr>
+        <w:t xml:space="preserve">Die punktsymmetrische Verteilung der Farbe wird nach dem Brennen untersucht. </w:t>
       </w:r>
     </w:p>
     <w:p>
@@ -2886,16 +2913,16 @@
           <w:lang w:val="de-DE"/>
         </w:rPr>
         <w:drawing>
-          <wp:anchor distT="0" distB="0" distL="114300" distR="114300" simplePos="0" relativeHeight="251681792" behindDoc="0" locked="0" layoutInCell="1" allowOverlap="1" wp14:anchorId="4FF7B868" wp14:editId="6D6A3EED">
+          <wp:anchor distT="0" distB="0" distL="114300" distR="114300" simplePos="0" relativeHeight="251681792" behindDoc="0" locked="0" layoutInCell="1" allowOverlap="1" wp14:anchorId="4FF7B868" wp14:editId="371AB21F">
             <wp:simplePos x="0" y="0"/>
             <wp:positionH relativeFrom="margin">
-              <wp:posOffset>85725</wp:posOffset>
+              <wp:posOffset>0</wp:posOffset>
             </wp:positionH>
             <wp:positionV relativeFrom="paragraph">
-              <wp:posOffset>187816</wp:posOffset>
+              <wp:posOffset>39881</wp:posOffset>
             </wp:positionV>
-            <wp:extent cx="5926455" cy="888365"/>
-            <wp:effectExtent l="0" t="0" r="0" b="6985"/>
+            <wp:extent cx="6351270" cy="2992120"/>
+            <wp:effectExtent l="0" t="0" r="0" b="0"/>
             <wp:wrapNone/>
             <wp:docPr id="2" name="Picture 2"/>
             <wp:cNvGraphicFramePr>
@@ -2911,14 +2938,13 @@
                     </pic:cNvPicPr>
                   </pic:nvPicPr>
                   <pic:blipFill>
-                    <a:blip r:embed="rId19" cstate="print">
+                    <a:blip r:embed="rId20">
                       <a:extLst>
                         <a:ext uri="{28A0092B-C50C-407E-A947-70E740481C1C}">
                           <a14:useLocalDpi xmlns:a14="http://schemas.microsoft.com/office/drawing/2010/main" val="0"/>
                         </a:ext>
                       </a:extLst>
                     </a:blip>
-                    <a:srcRect/>
                     <a:stretch>
                       <a:fillRect/>
                     </a:stretch>
@@ -2926,7 +2952,7 @@
                   <pic:spPr bwMode="auto">
                     <a:xfrm>
                       <a:off x="0" y="0"/>
-                      <a:ext cx="5926455" cy="888365"/>
+                      <a:ext cx="6351270" cy="2992120"/>
                     </a:xfrm>
                     <a:prstGeom prst="rect">
                       <a:avLst/>
@@ -2939,6 +2965,12 @@
                 </pic:pic>
               </a:graphicData>
             </a:graphic>
+            <wp14:sizeRelH relativeFrom="margin">
+              <wp14:pctWidth>0</wp14:pctWidth>
+            </wp14:sizeRelH>
+            <wp14:sizeRelV relativeFrom="margin">
+              <wp14:pctHeight>0</wp14:pctHeight>
+            </wp14:sizeRelV>
           </wp:anchor>
         </w:drawing>
       </w:r>
@@ -2966,110 +2998,10 @@
     <w:p>
       <w:pPr>
         <w:rPr>
-          <w:lang w:val="de-DE"/>
-        </w:rPr>
-      </w:pPr>
-    </w:p>
-    <w:p>
-      <w:pPr>
-        <w:rPr>
           <w:rStyle w:val="Heading2Char"/>
           <w:lang w:val="de-DE"/>
         </w:rPr>
       </w:pPr>
-      <w:r>
-        <w:rPr>
-          <w:lang w:val="de-DE"/>
-        </w:rPr>
-        <w:tab/>
-      </w:r>
-      <w:r>
-        <w:rPr>
-          <w:lang w:val="de-DE"/>
-        </w:rPr>
-        <w:tab/>
-        <w:t>0</w:t>
-      </w:r>
-      <w:r>
-        <w:rPr>
-          <w:rFonts w:cstheme="minorHAnsi"/>
-          <w:lang w:val="de-DE"/>
-        </w:rPr>
-        <w:t>°</w:t>
-      </w:r>
-      <w:r>
-        <w:rPr>
-          <w:rFonts w:cstheme="minorHAnsi"/>
-          <w:lang w:val="de-DE"/>
-        </w:rPr>
-        <w:tab/>
-      </w:r>
-      <w:r>
-        <w:rPr>
-          <w:rFonts w:cstheme="minorHAnsi"/>
-          <w:lang w:val="de-DE"/>
-        </w:rPr>
-        <w:tab/>
-        <w:t xml:space="preserve">   </w:t>
-      </w:r>
-      <w:r>
-        <w:rPr>
-          <w:rFonts w:cstheme="minorHAnsi"/>
-          <w:lang w:val="de-DE"/>
-        </w:rPr>
-        <w:tab/>
-        <w:t xml:space="preserve">   15°</w:t>
-      </w:r>
-      <w:r>
-        <w:rPr>
-          <w:rFonts w:cstheme="minorHAnsi"/>
-          <w:lang w:val="de-DE"/>
-        </w:rPr>
-        <w:tab/>
-      </w:r>
-      <w:r>
-        <w:rPr>
-          <w:rFonts w:cstheme="minorHAnsi"/>
-          <w:lang w:val="de-DE"/>
-        </w:rPr>
-        <w:tab/>
-      </w:r>
-      <w:r>
-        <w:rPr>
-          <w:rFonts w:cstheme="minorHAnsi"/>
-          <w:lang w:val="de-DE"/>
-        </w:rPr>
-        <w:tab/>
-        <w:t xml:space="preserve">     30°</w:t>
-      </w:r>
-      <w:r>
-        <w:rPr>
-          <w:rFonts w:cstheme="minorHAnsi"/>
-          <w:lang w:val="de-DE"/>
-        </w:rPr>
-        <w:tab/>
-      </w:r>
-      <w:r>
-        <w:rPr>
-          <w:rFonts w:cstheme="minorHAnsi"/>
-          <w:lang w:val="de-DE"/>
-        </w:rPr>
-        <w:tab/>
-      </w:r>
-      <w:r>
-        <w:rPr>
-          <w:rFonts w:cstheme="minorHAnsi"/>
-          <w:lang w:val="de-DE"/>
-        </w:rPr>
-        <w:tab/>
-        <w:t xml:space="preserve">      45°</w:t>
-      </w:r>
-      <w:r>
-        <w:rPr>
-          <w:lang w:val="de-DE"/>
-        </w:rPr>
-        <w:br/>
-      </w:r>
     </w:p>
     <w:p>
       <w:pPr>
@@ -3078,11 +3010,59 @@
           <w:lang w:val="de-DE"/>
         </w:rPr>
       </w:pPr>
-      <w:r>
+    </w:p>
+    <w:p>
+      <w:pPr>
         <w:rPr>
           <w:rStyle w:val="Heading2Char"/>
           <w:lang w:val="de-DE"/>
         </w:rPr>
+      </w:pPr>
+    </w:p>
+    <w:p>
+      <w:pPr>
+        <w:rPr>
+          <w:rStyle w:val="Heading2Char"/>
+          <w:lang w:val="de-DE"/>
+        </w:rPr>
+      </w:pPr>
+    </w:p>
+    <w:p>
+      <w:pPr>
+        <w:rPr>
+          <w:rStyle w:val="Heading2Char"/>
+          <w:lang w:val="de-DE"/>
+        </w:rPr>
+      </w:pPr>
+    </w:p>
+    <w:p>
+      <w:pPr>
+        <w:rPr>
+          <w:rStyle w:val="Heading2Char"/>
+          <w:lang w:val="de-DE"/>
+        </w:rPr>
+      </w:pPr>
+    </w:p>
+    <w:p>
+      <w:pPr>
+        <w:rPr>
+          <w:rStyle w:val="Heading2Char"/>
+          <w:lang w:val="de-DE"/>
+        </w:rPr>
+      </w:pPr>
+    </w:p>
+    <w:p>
+      <w:pPr>
+        <w:rPr>
+          <w:rStyle w:val="Heading2Char"/>
+          <w:lang w:val="de-DE"/>
+        </w:rPr>
+      </w:pPr>
+      <w:r>
+        <w:rPr>
+          <w:rStyle w:val="Heading2Char"/>
+          <w:lang w:val="de-DE"/>
+        </w:rPr>
         <w:t>Ergebnisse</w:t>
       </w:r>
     </w:p>
@@ -3115,41 +3095,6 @@
     </w:p>
     <w:p>
       <w:pPr>
-        <w:rPr>
-          <w:lang w:val="de-DE"/>
-        </w:rPr>
-      </w:pPr>
-    </w:p>
-    <w:p>
-      <w:pPr>
-        <w:rPr>
-          <w:lang w:val="de-DE"/>
-        </w:rPr>
-      </w:pPr>
-    </w:p>
-    <w:p>
-      <w:pPr>
-        <w:rPr>
-          <w:lang w:val="de-DE"/>
-        </w:rPr>
-      </w:pPr>
-    </w:p>
-    <w:p>
-      <w:pPr>
-        <w:rPr>
-          <w:lang w:val="de-DE"/>
-        </w:rPr>
-      </w:pPr>
-    </w:p>
-    <w:p>
-      <w:pPr>
-        <w:rPr>
-          <w:lang w:val="de-DE"/>
-        </w:rPr>
-      </w:pPr>
-    </w:p>
-    <w:p>
-      <w:pPr>
         <w:pStyle w:val="Title"/>
         <w:rPr>
           <w:lang w:val="de-DE"/>
@@ -3160,7 +3105,13 @@
           <w:lang w:val="de-DE"/>
         </w:rPr>
         <w:lastRenderedPageBreak/>
-        <w:t>Experiment 5</w:t>
+        <w:t xml:space="preserve">Experiment </w:t>
+      </w:r>
+      <w:r>
+        <w:rPr>
+          <w:lang w:val="de-DE"/>
+        </w:rPr>
+        <w:t>7</w:t>
       </w:r>
     </w:p>
     <w:p>
@@ -3174,13 +3125,7 @@
         <w:rPr>
           <w:lang w:val="de-DE"/>
         </w:rPr>
-        <w:t>Einfluss</w:t>
-      </w:r>
-      <w:r>
-        <w:rPr>
-          <w:lang w:val="de-DE"/>
-        </w:rPr>
-        <w:t xml:space="preserve"> des Druckwinkels</w:t>
+        <w:t>Zuordnung der töne zu den tintenmengen</w:t>
       </w:r>
     </w:p>
     <w:p>
@@ -3196,7 +3141,7 @@
         <w:rPr>
           <w:lang w:val="de-DE"/>
         </w:rPr>
-        <w:t>Wegen der Struktur der Krone können die Tropfen die Keramikoberfläche nicht immer senkrecht treffen. Für bestimmte Bereiche werden auf schräg stehende Oberflächen gedruckt.</w:t>
+        <w:t>Wenn ein Muster auf die Oberfläche der Zirkonia gedruckt wird fließt ein Teil von der Tinte seitlich in dem Material. Deswegen beobachtet man auch eine verteilte Farbintensität. Das kann durch das Bedrucken von der gesamten Oberfläche vermieden werden.</w:t>
       </w:r>
     </w:p>
     <w:p>
@@ -3226,7 +3171,13 @@
         <w:rPr>
           <w:lang w:val="de-DE"/>
         </w:rPr>
-        <w:t>Wenn die Tropfen im Moment der Kollision ein genügendes seitliches Momentum haben, kann das gedruckte Muster so aussehen, als ob es eine Bewegungsunschärfe hätte. Es ist auch möglich, dass die Auflösung wegen des seitlichen Flusses der Tropfen verringert wird. Es soll ein kritischer Winkel existieren, bei dem solche Nachteile nicht so signifikant sind.</w:t>
+        <w:t xml:space="preserve">Das Bedrucken der gesamten Oberfläche lässt keinen unbedruckten </w:t>
+      </w:r>
+      <w:r>
+        <w:rPr>
+          <w:lang w:val="de-DE"/>
+        </w:rPr>
+        <w:t>Teil für die Tropfen zu diffundieren. Deswegen werden die theoretisch erreichbaren Farbtöne ohne den Einfluss des seitlichen Flusses der Tinte betrachtet.</w:t>
       </w:r>
     </w:p>
     <w:p>
@@ -3249,22 +3200,14 @@
           <w:tab w:val="left" w:pos="2214"/>
         </w:tabs>
         <w:rPr>
-          <w:rFonts w:cstheme="minorHAnsi"/>
-          <w:lang w:val="de-DE"/>
-        </w:rPr>
-      </w:pPr>
-      <w:r>
-        <w:rPr>
-          <w:lang w:val="de-DE"/>
-        </w:rPr>
-        <w:t>Zwei Linien mit einem Abstand von 4 mm werden mit 0</w:t>
-      </w:r>
-      <w:r>
-        <w:rPr>
-          <w:rFonts w:cstheme="minorHAnsi"/>
-          <w:lang w:val="de-DE"/>
-        </w:rPr>
-        <w:t xml:space="preserve">°, 15°,30° und 45° gedruckt. </w:t>
+          <w:lang w:val="de-DE"/>
+        </w:rPr>
+      </w:pPr>
+      <w:r>
+        <w:rPr>
+          <w:lang w:val="de-DE"/>
+        </w:rPr>
+        <w:t xml:space="preserve">10 quadratische Zirkonia Platten werden vorbereitet. Die Oberflächen von den Platten werden mit gesamten Tintenvolumen von 0%, 10%, 20%, 30%, 40%, 50%, 60%, 70%, 80%, 90% und 100% des berechneten Porenvolumens homogen bedruckt. Die Farbintensitätswerte werden mit den Ergebnissen von dem Experiment „PSF“ verglichen </w:t>
       </w:r>
     </w:p>
     <w:p>
@@ -3273,17 +3216,9 @@
           <w:tab w:val="left" w:pos="2214"/>
         </w:tabs>
         <w:rPr>
-          <w:rFonts w:cstheme="minorHAnsi"/>
-          <w:lang w:val="de-DE"/>
-        </w:rPr>
-      </w:pPr>
-      <w:r>
-        <w:rPr>
-          <w:rFonts w:cstheme="minorHAnsi"/>
-          <w:lang w:val="de-DE"/>
-        </w:rPr>
-        <w:t>-Tropfengröße = 25 nL</w:t>
-      </w:r>
+          <w:lang w:val="de-DE"/>
+        </w:rPr>
+      </w:pPr>
     </w:p>
     <w:p>
       <w:pPr>
@@ -3294,12 +3229,6 @@
           <w:lang w:val="de-DE"/>
         </w:rPr>
       </w:pPr>
-      <w:r>
-        <w:rPr>
-          <w:lang w:val="de-DE"/>
-        </w:rPr>
-        <w:t>-Druckkonzentrizität =50 Tropfen/mm</w:t>
-      </w:r>
     </w:p>
     <w:p>
       <w:pPr>
@@ -3310,68 +3239,6 @@
           <w:lang w:val="de-DE"/>
         </w:rPr>
       </w:pPr>
-      <w:r>
-        <w:rPr>
-          <w:noProof/>
-          <w:lang w:val="de-DE"/>
-        </w:rPr>
-        <w:drawing>
-          <wp:anchor distT="0" distB="0" distL="114300" distR="114300" simplePos="0" relativeHeight="251683840" behindDoc="0" locked="0" layoutInCell="1" allowOverlap="1" wp14:anchorId="651F72D5" wp14:editId="028535BE">
-            <wp:simplePos x="0" y="0"/>
-            <wp:positionH relativeFrom="margin">
-              <wp:posOffset>85725</wp:posOffset>
-            </wp:positionH>
-            <wp:positionV relativeFrom="paragraph">
-              <wp:posOffset>187816</wp:posOffset>
-            </wp:positionV>
-            <wp:extent cx="5926455" cy="888365"/>
-            <wp:effectExtent l="0" t="0" r="0" b="6985"/>
-            <wp:wrapNone/>
-            <wp:docPr id="8" name="Picture 8"/>
-            <wp:cNvGraphicFramePr>
-              <a:graphicFrameLocks xmlns:a="http://schemas.openxmlformats.org/drawingml/2006/main" noChangeAspect="1"/>
-            </wp:cNvGraphicFramePr>
-            <a:graphic xmlns:a="http://schemas.openxmlformats.org/drawingml/2006/main">
-              <a:graphicData uri="http://schemas.openxmlformats.org/drawingml/2006/picture">
-                <pic:pic xmlns:pic="http://schemas.openxmlformats.org/drawingml/2006/picture">
-                  <pic:nvPicPr>
-                    <pic:cNvPr id="0" name="Picture 3"/>
-                    <pic:cNvPicPr>
-                      <a:picLocks noChangeAspect="1" noChangeArrowheads="1"/>
-                    </pic:cNvPicPr>
-                  </pic:nvPicPr>
-                  <pic:blipFill>
-                    <a:blip r:embed="rId19" cstate="print">
-                      <a:extLst>
-                        <a:ext uri="{28A0092B-C50C-407E-A947-70E740481C1C}">
-                          <a14:useLocalDpi xmlns:a14="http://schemas.microsoft.com/office/drawing/2010/main" val="0"/>
-                        </a:ext>
-                      </a:extLst>
-                    </a:blip>
-                    <a:srcRect/>
-                    <a:stretch>
-                      <a:fillRect/>
-                    </a:stretch>
-                  </pic:blipFill>
-                  <pic:spPr bwMode="auto">
-                    <a:xfrm>
-                      <a:off x="0" y="0"/>
-                      <a:ext cx="5926455" cy="888365"/>
-                    </a:xfrm>
-                    <a:prstGeom prst="rect">
-                      <a:avLst/>
-                    </a:prstGeom>
-                    <a:noFill/>
-                    <a:ln>
-                      <a:noFill/>
-                    </a:ln>
-                  </pic:spPr>
-                </pic:pic>
-              </a:graphicData>
-            </a:graphic>
-          </wp:anchor>
-        </w:drawing>
-      </w:r>
     </w:p>
     <w:p>
       <w:pPr>
@@ -3379,6 +3246,88 @@
           <w:tab w:val="left" w:pos="2214"/>
         </w:tabs>
         <w:rPr>
+          <w:lang w:val="de-DE"/>
+        </w:rPr>
+      </w:pPr>
+    </w:p>
+    <w:p>
+      <w:pPr>
+        <w:tabs>
+          <w:tab w:val="left" w:pos="2214"/>
+        </w:tabs>
+        <w:rPr>
+          <w:lang w:val="de-DE"/>
+        </w:rPr>
+      </w:pPr>
+    </w:p>
+    <w:p>
+      <w:pPr>
+        <w:tabs>
+          <w:tab w:val="left" w:pos="2214"/>
+        </w:tabs>
+        <w:rPr>
+          <w:lang w:val="de-DE"/>
+        </w:rPr>
+      </w:pPr>
+    </w:p>
+    <w:p>
+      <w:pPr>
+        <w:tabs>
+          <w:tab w:val="left" w:pos="2214"/>
+        </w:tabs>
+        <w:rPr>
+          <w:lang w:val="de-DE"/>
+        </w:rPr>
+      </w:pPr>
+    </w:p>
+    <w:p>
+      <w:pPr>
+        <w:tabs>
+          <w:tab w:val="left" w:pos="2214"/>
+        </w:tabs>
+        <w:rPr>
+          <w:lang w:val="de-DE"/>
+        </w:rPr>
+      </w:pPr>
+    </w:p>
+    <w:p>
+      <w:pPr>
+        <w:tabs>
+          <w:tab w:val="left" w:pos="2214"/>
+        </w:tabs>
+        <w:rPr>
+          <w:lang w:val="de-DE"/>
+        </w:rPr>
+      </w:pPr>
+    </w:p>
+    <w:p>
+      <w:pPr>
+        <w:tabs>
+          <w:tab w:val="left" w:pos="2214"/>
+        </w:tabs>
+        <w:rPr>
+          <w:lang w:val="de-DE"/>
+        </w:rPr>
+      </w:pPr>
+    </w:p>
+    <w:p>
+      <w:pPr>
+        <w:tabs>
+          <w:tab w:val="left" w:pos="2214"/>
+        </w:tabs>
+        <w:rPr>
+          <w:lang w:val="de-DE"/>
+        </w:rPr>
+      </w:pPr>
+      <w:bookmarkStart w:id="0" w:name="_GoBack"/>
+      <w:bookmarkEnd w:id="0"/>
+    </w:p>
+    <w:p>
+      <w:pPr>
+        <w:tabs>
+          <w:tab w:val="left" w:pos="2214"/>
+        </w:tabs>
+        <w:rPr>
           <w:b/>
           <w:bCs/>
           <w:smallCaps/>
@@ -3389,130 +3338,15 @@
     <w:p>
       <w:pPr>
         <w:rPr>
-          <w:lang w:val="de-DE"/>
-        </w:rPr>
-      </w:pPr>
-    </w:p>
-    <w:p>
-      <w:pPr>
-        <w:rPr>
-          <w:lang w:val="de-DE"/>
-        </w:rPr>
-      </w:pPr>
-    </w:p>
-    <w:p>
-      <w:pPr>
-        <w:rPr>
           <w:rStyle w:val="Heading2Char"/>
           <w:lang w:val="de-DE"/>
         </w:rPr>
       </w:pPr>
       <w:r>
         <w:rPr>
-          <w:lang w:val="de-DE"/>
-        </w:rPr>
-        <w:tab/>
-      </w:r>
-      <w:r>
-        <w:rPr>
-          <w:lang w:val="de-DE"/>
-        </w:rPr>
-        <w:tab/>
-        <w:t>0</w:t>
-      </w:r>
-      <w:r>
-        <w:rPr>
-          <w:rFonts w:cstheme="minorHAnsi"/>
-          <w:lang w:val="de-DE"/>
-        </w:rPr>
-        <w:t>°</w:t>
-      </w:r>
-      <w:r>
-        <w:rPr>
-          <w:rFonts w:cstheme="minorHAnsi"/>
-          <w:lang w:val="de-DE"/>
-        </w:rPr>
-        <w:tab/>
-      </w:r>
-      <w:r>
-        <w:rPr>
-          <w:rFonts w:cstheme="minorHAnsi"/>
-          <w:lang w:val="de-DE"/>
-        </w:rPr>
-        <w:tab/>
-        <w:t xml:space="preserve">   </w:t>
-      </w:r>
-      <w:r>
-        <w:rPr>
-          <w:rFonts w:cstheme="minorHAnsi"/>
-          <w:lang w:val="de-DE"/>
-        </w:rPr>
-        <w:tab/>
-        <w:t xml:space="preserve">   15°</w:t>
-      </w:r>
-      <w:r>
-        <w:rPr>
-          <w:rFonts w:cstheme="minorHAnsi"/>
-          <w:lang w:val="de-DE"/>
-        </w:rPr>
-        <w:tab/>
-      </w:r>
-      <w:r>
-        <w:rPr>
-          <w:rFonts w:cstheme="minorHAnsi"/>
-          <w:lang w:val="de-DE"/>
-        </w:rPr>
-        <w:tab/>
-      </w:r>
-      <w:r>
-        <w:rPr>
-          <w:rFonts w:cstheme="minorHAnsi"/>
-          <w:lang w:val="de-DE"/>
-        </w:rPr>
-        <w:tab/>
-        <w:t xml:space="preserve">     30°</w:t>
-      </w:r>
-      <w:r>
-        <w:rPr>
-          <w:rFonts w:cstheme="minorHAnsi"/>
-          <w:lang w:val="de-DE"/>
-        </w:rPr>
-        <w:tab/>
-      </w:r>
-      <w:r>
-        <w:rPr>
-          <w:rFonts w:cstheme="minorHAnsi"/>
-          <w:lang w:val="de-DE"/>
-        </w:rPr>
-        <w:tab/>
-      </w:r>
-      <w:r>
-        <w:rPr>
-          <w:rFonts w:cstheme="minorHAnsi"/>
-          <w:lang w:val="de-DE"/>
-        </w:rPr>
-        <w:tab/>
-        <w:t xml:space="preserve">      45°</w:t>
-      </w:r>
-      <w:r>
-        <w:rPr>
-          <w:lang w:val="de-DE"/>
-        </w:rPr>
-        <w:br/>
-      </w:r>
-    </w:p>
-    <w:p>
-      <w:pPr>
-        <w:rPr>
           <w:rStyle w:val="Heading2Char"/>
           <w:lang w:val="de-DE"/>
         </w:rPr>
-      </w:pPr>
-      <w:r>
-        <w:rPr>
-          <w:rStyle w:val="Heading2Char"/>
-          <w:lang w:val="de-DE"/>
-        </w:rPr>
         <w:t>Ergebnisse</w:t>
       </w:r>
     </w:p>
@@ -3537,7 +3371,7 @@
       </w:pPr>
     </w:p>
     <w:sectPr>
-      <w:footerReference w:type="default" r:id="rId20"/>
+      <w:footerReference w:type="default" r:id="rId21"/>
       <w:pgSz w:w="12240" w:h="15840"/>
       <w:pgMar w:top="1440" w:right="1440" w:bottom="1440" w:left="1440" w:header="720" w:footer="720" w:gutter="0"/>
       <w:cols w:space="720"/>
@@ -6304,15 +6138,6 @@
 </file>
 
 <file path=customXml/item1.xml><?xml version="1.0" encoding="utf-8"?>
-<?mso-contentType ?>
-<FormTemplates xmlns="http://schemas.microsoft.com/sharepoint/v3/contenttype/forms">
-  <Display>DocumentLibraryForm</Display>
-  <Edit>AssetEditForm</Edit>
-  <New>DocumentLibraryForm</New>
-</FormTemplates>
-</file>
-
-<file path=customXml/item2.xml><?xml version="1.0" encoding="utf-8"?>
 <p:properties xmlns:p="http://schemas.microsoft.com/office/2006/metadata/properties" xmlns:xsi="http://www.w3.org/2001/XMLSchema-instance" xmlns:pc="http://schemas.microsoft.com/office/infopath/2007/PartnerControls">
   <documentManagement>
     <APDescription xmlns="4873beb7-5857-4685-be1f-d57550cc96cc" xsi:nil="true"/>
@@ -6436,6 +6261,15 @@
     <UANotes xmlns="4873beb7-5857-4685-be1f-d57550cc96cc" xsi:nil="true"/>
   </documentManagement>
 </p:properties>
+</file>
+
+<file path=customXml/item2.xml><?xml version="1.0" encoding="utf-8"?>
+<?mso-contentType ?>
+<FormTemplates xmlns="http://schemas.microsoft.com/sharepoint/v3/contenttype/forms">
+  <Display>DocumentLibraryForm</Display>
+  <Edit>AssetEditForm</Edit>
+  <New>DocumentLibraryForm</New>
+</FormTemplates>
 </file>
 
 <file path=customXml/item3.xml><?xml version="1.0" encoding="utf-8"?>
@@ -7483,19 +7317,19 @@
 </file>
 
 <file path=customXml/itemProps1.xml><?xml version="1.0" encoding="utf-8"?>
-<ds:datastoreItem xmlns:ds="http://schemas.openxmlformats.org/officeDocument/2006/customXml" ds:itemID="{499EA1EC-B023-4266-9865-E1EDA122A8C9}">
+<ds:datastoreItem xmlns:ds="http://schemas.openxmlformats.org/officeDocument/2006/customXml" ds:itemID="{63671810-3EF7-4C8E-BCBA-248ABE2BAB39}">
   <ds:schemaRefs>
-    <ds:schemaRef ds:uri="http://schemas.microsoft.com/sharepoint/v3/contenttype/forms"/>
+    <ds:schemaRef ds:uri="http://schemas.microsoft.com/office/2006/metadata/properties"/>
+    <ds:schemaRef ds:uri="http://schemas.microsoft.com/office/infopath/2007/PartnerControls"/>
+    <ds:schemaRef ds:uri="4873beb7-5857-4685-be1f-d57550cc96cc"/>
   </ds:schemaRefs>
 </ds:datastoreItem>
 </file>
 
 <file path=customXml/itemProps2.xml><?xml version="1.0" encoding="utf-8"?>
-<ds:datastoreItem xmlns:ds="http://schemas.openxmlformats.org/officeDocument/2006/customXml" ds:itemID="{63671810-3EF7-4C8E-BCBA-248ABE2BAB39}">
+<ds:datastoreItem xmlns:ds="http://schemas.openxmlformats.org/officeDocument/2006/customXml" ds:itemID="{499EA1EC-B023-4266-9865-E1EDA122A8C9}">
   <ds:schemaRefs>
-    <ds:schemaRef ds:uri="http://schemas.microsoft.com/office/2006/metadata/properties"/>
-    <ds:schemaRef ds:uri="http://schemas.microsoft.com/office/infopath/2007/PartnerControls"/>
-    <ds:schemaRef ds:uri="4873beb7-5857-4685-be1f-d57550cc96cc"/>
+    <ds:schemaRef ds:uri="http://schemas.microsoft.com/sharepoint/v3/contenttype/forms"/>
   </ds:schemaRefs>
 </ds:datastoreItem>
 </file>
@@ -7519,7 +7353,7 @@
 </file>
 
 <file path=customXml/itemProps4.xml><?xml version="1.0" encoding="utf-8"?>
-<ds:datastoreItem xmlns:ds="http://schemas.openxmlformats.org/officeDocument/2006/customXml" ds:itemID="{2E896C34-7761-41AF-B2BF-FD42DBED4E53}">
+<ds:datastoreItem xmlns:ds="http://schemas.openxmlformats.org/officeDocument/2006/customXml" ds:itemID="{27B7E7F3-6AE5-4293-828A-173F1B8CB41E}">
   <ds:schemaRefs>
     <ds:schemaRef ds:uri="http://schemas.openxmlformats.org/officeDocument/2006/bibliography"/>
   </ds:schemaRefs>

</xml_diff>